<commit_message>
Ready to submit minor revisions
</commit_message>
<xml_diff>
--- a/paper/Reviews/SoftwareCitationArticleR2v3-TextOnly.docx
+++ b/paper/Reviews/SoftwareCitationArticleR2v3-TextOnly.docx
@@ -6394,226 +6394,226 @@
       <w:r>
         <w:t xml:space="preserve">. This version was commit </w:t>
       </w:r>
-      <w:r>
-        <w:t>e096b9131b8d3c2f02616feb722fcee2ae9e1e2d</w:t>
-      </w:r>
-      <w:r>
-        <w:t xml:space="preserve"> or tag vR1.</w:t>
-      </w:r>
-    </w:p>
-    <w:p>
-      <w:pPr>
-        <w:widowControl w:val="0"/>
-        <w:rPr>
-          <w:b/>
-        </w:rPr>
-      </w:pPr>
-    </w:p>
-    <w:p>
-      <w:pPr>
-        <w:widowControl w:val="0"/>
-      </w:pPr>
-      <w:r>
-        <w:t xml:space="preserve">The graphs in this paper were created using ggplot2 software </w:t>
-      </w:r>
-      <w:r>
-        <w:fldChar w:fldCharType="begin"/>
-      </w:r>
-      <w:r>
-        <w:instrText xml:space="preserve"> ADDIN ZOTERO_ITEM CSL_CITATION {"citationID":"lu95b3pm","properties":{"formattedCitation":"(Wickham, 2009)","plainCitation":"(Wickham, 2009)"},"citationItems":[{"id":395,"uris":["http://zotero.org/users/59249/items/7I4QZ2UC"],"uri":["http://zotero.org/users/59249/items/7I4QZ2UC"],"itemData":{"id":395,"type":"book","title":"ggplot2: Elegant Graphics for Data Analysis","publisher":"Springer","ISBN":"0387981403","author":[{"family":"Wickham","given":"Hadley"}],"issued":{"date-parts":[["2009"]]}}}],"schema":"https://github.com/citation-style-language/schema/raw/master/csl-citation.json"} </w:instrText>
-      </w:r>
-      <w:r>
-        <w:fldChar w:fldCharType="separate"/>
-      </w:r>
-      <w:r>
-        <w:rPr>
-          <w:noProof/>
-        </w:rPr>
-        <w:t>(Wickham, 2009)</w:t>
-      </w:r>
-      <w:r>
-        <w:fldChar w:fldCharType="end"/>
-      </w:r>
-      <w:r>
-        <w:t>, version 1.0.0)</w:t>
-      </w:r>
-      <w:r>
-        <w:t xml:space="preserve"> running in the R statistics environment </w:t>
-      </w:r>
-      <w:r>
-        <w:fldChar w:fldCharType="begin"/>
-      </w:r>
-      <w:r>
-        <w:instrText xml:space="preserve"> ADDIN ZOTERO_ITEM CSL_CITATION {"citationID":"2ftunovd94","properties":{"formattedCitation":"(R Development Core Team, 2009)","plainCitation":"(R Development Core Team, 2009)"},"citationItems":[{"id":1629,"uris":["http://zotero.org/users/59249/items/R5JKHWNI"],"uri":["http://zotero.org/users/59249/items/R5JKHWNI"],"itemData":{"id":1629,"type":"article","title":"R: A Language and Environment for Statistical Computing","author":[{"family":"R Development Core Team","given":""}],"issued":{"date-parts":[["2009"]]}}}],"schema":"https://github.com/citation-style-language/schema/raw/master/csl-citation.json"} </w:instrText>
-      </w:r>
-      <w:r>
-        <w:fldChar w:fldCharType="separate"/>
-      </w:r>
-      <w:r>
-        <w:rPr>
-          <w:noProof/>
-        </w:rPr>
-        <w:t>(R Development Core Team, 2009)</w:t>
-      </w:r>
-      <w:r>
-        <w:fldChar w:fldCharType="end"/>
-      </w:r>
-      <w:r>
-        <w:t>, version 3.1.1</w:t>
-      </w:r>
-      <w:r>
-        <w:t>. Data storage and manipulation was done with the Apache Jena software</w:t>
-      </w:r>
-      <w:r>
-        <w:t xml:space="preserve"> (version </w:t>
-      </w:r>
-      <w:r>
-        <w:t>2.11.1</w:t>
-      </w:r>
-      <w:r>
-        <w:t>)</w:t>
-      </w:r>
-      <w:r>
-        <w:t xml:space="preserve"> (</w:t>
-      </w:r>
-      <w:r>
-        <w:t>https://jena.apache.org/</w:t>
-      </w:r>
-      <w:r>
-        <w:t xml:space="preserve">, written by the Apache </w:t>
-      </w:r>
-      <w:proofErr w:type="spellStart"/>
-      <w:r>
-        <w:t>jena</w:t>
-      </w:r>
-      <w:proofErr w:type="spellEnd"/>
-      <w:r>
-        <w:t xml:space="preserve"> team, </w:t>
-      </w:r>
-      <w:r>
-        <w:t>https://jena.apache.org/about_jena/team.html</w:t>
-      </w:r>
-      <w:r>
-        <w:t xml:space="preserve">) and the spin framework </w:t>
-      </w:r>
-      <w:r>
-        <w:t xml:space="preserve">(version 1.4.0) </w:t>
-      </w:r>
-      <w:r>
-        <w:t>(</w:t>
-      </w:r>
-      <w:r>
-        <w:t>http://spinrdf.org/spin.html</w:t>
-      </w:r>
-      <w:r>
-        <w:t xml:space="preserve">, written by </w:t>
-      </w:r>
-      <w:proofErr w:type="spellStart"/>
-      <w:r>
-        <w:t>Holger</w:t>
-      </w:r>
-      <w:proofErr w:type="spellEnd"/>
-      <w:r>
-        <w:t xml:space="preserve"> </w:t>
-      </w:r>
-      <w:proofErr w:type="spellStart"/>
-      <w:r>
-        <w:t>Knublauch</w:t>
-      </w:r>
-      <w:proofErr w:type="spellEnd"/>
-      <w:r>
-        <w:t xml:space="preserve">), supported by the </w:t>
-      </w:r>
-      <w:proofErr w:type="spellStart"/>
-      <w:r>
-        <w:t>Hamcrest</w:t>
-      </w:r>
-      <w:proofErr w:type="spellEnd"/>
-      <w:r>
-        <w:t xml:space="preserve"> Library (version 1.3) and </w:t>
-      </w:r>
-      <w:proofErr w:type="spellStart"/>
-      <w:r>
-        <w:t>JUnit</w:t>
-      </w:r>
-      <w:proofErr w:type="spellEnd"/>
-      <w:r>
-        <w:t xml:space="preserve"> (version 4.11) (credit information for both at </w:t>
-      </w:r>
-      <w:r>
-        <w:t>https://github.com/junit-team/junit/blob/master/acknowledgements.txt</w:t>
-      </w:r>
-      <w:r>
-        <w:t>)</w:t>
-      </w:r>
-      <w:r>
-        <w:t>.</w:t>
-      </w:r>
-      <w:r>
-        <w:t xml:space="preserve"> </w:t>
-      </w:r>
-      <w:r>
-        <w:t xml:space="preserve">Jena and R were linked using the </w:t>
-      </w:r>
-      <w:proofErr w:type="spellStart"/>
-      <w:r>
-        <w:t>rrdf</w:t>
-      </w:r>
-      <w:proofErr w:type="spellEnd"/>
-      <w:r>
-        <w:t xml:space="preserve"> library </w:t>
-      </w:r>
-      <w:r>
-        <w:fldChar w:fldCharType="begin"/>
-      </w:r>
-      <w:r>
-        <w:instrText xml:space="preserve"> ADDIN ZOTERO_ITEM CSL_CITATION {"citationID":"fg4d2vt38","properties":{"formattedCitation":"(Willighagen, 2013)","plainCitation":"(Willighagen, 2013)"},"citationItems":[{"id":3402,"uris":["http://zotero.org/users/59249/items/625ED52C"],"uri":["http://zotero.org/users/59249/items/625ED52C"],"itemData":{"id":3402,"type":"article-journal","title":"Accessing biological data with semantic web technologies","container-title":"Peer J pre-prints","DOI":"10.7287/peerj.preprints.185v1","note":"http://dx.doi.org/10.7287/peerj.preprints.185v1","author":[{"family":"Willighagen","given":"Egon"}],"issued":{"date-parts":[["2013"]]}}}],"schema":"https://github.com/citation-style-language/schema/raw/master/csl-citation.json"} </w:instrText>
-      </w:r>
-      <w:r>
-        <w:fldChar w:fldCharType="separate"/>
-      </w:r>
-      <w:r>
-        <w:rPr>
-          <w:noProof/>
-        </w:rPr>
-        <w:t>(Willighagen, 2013)</w:t>
-      </w:r>
-      <w:r>
-        <w:fldChar w:fldCharType="end"/>
-      </w:r>
-      <w:r>
-        <w:t>, version 2.0.2</w:t>
-      </w:r>
-      <w:r>
-        <w:t xml:space="preserve">. Additional data manipulation used the </w:t>
-      </w:r>
-      <w:proofErr w:type="spellStart"/>
-      <w:r>
-        <w:t>dplyr</w:t>
-      </w:r>
-      <w:proofErr w:type="spellEnd"/>
-      <w:r>
-        <w:t xml:space="preserve"> </w:t>
-      </w:r>
-      <w:r>
-        <w:t xml:space="preserve">(version 0.2.0.99) </w:t>
-      </w:r>
-      <w:r>
-        <w:t xml:space="preserve">and reshape2 </w:t>
-      </w:r>
-      <w:r>
-        <w:t xml:space="preserve">(version 1.4) </w:t>
-      </w:r>
-      <w:r>
-        <w:t>R libraries, both written by Hadley Wickham.</w:t>
-      </w:r>
-    </w:p>
-    <w:p>
-      <w:pPr>
-        <w:widowControl w:val="0"/>
-      </w:pPr>
       <w:bookmarkStart w:id="18" w:name="_GoBack"/>
       <w:bookmarkEnd w:id="18"/>
+      <w:r>
+        <w:t>or tag vR2</w:t>
+      </w:r>
+      <w:r>
+        <w:t>.</w:t>
+      </w:r>
+    </w:p>
+    <w:p>
+      <w:pPr>
+        <w:widowControl w:val="0"/>
+        <w:rPr>
+          <w:b/>
+        </w:rPr>
+      </w:pPr>
+    </w:p>
+    <w:p>
+      <w:pPr>
+        <w:widowControl w:val="0"/>
+      </w:pPr>
+      <w:r>
+        <w:t xml:space="preserve">The graphs in this paper were created using ggplot2 software </w:t>
+      </w:r>
+      <w:r>
+        <w:fldChar w:fldCharType="begin"/>
+      </w:r>
+      <w:r>
+        <w:instrText xml:space="preserve"> ADDIN ZOTERO_ITEM CSL_CITATION {"citationID":"lu95b3pm","properties":{"formattedCitation":"(Wickham, 2009)","plainCitation":"(Wickham, 2009)"},"citationItems":[{"id":395,"uris":["http://zotero.org/users/59249/items/7I4QZ2UC"],"uri":["http://zotero.org/users/59249/items/7I4QZ2UC"],"itemData":{"id":395,"type":"book","title":"ggplot2: Elegant Graphics for Data Analysis","publisher":"Springer","ISBN":"0387981403","author":[{"family":"Wickham","given":"Hadley"}],"issued":{"date-parts":[["2009"]]}}}],"schema":"https://github.com/citation-style-language/schema/raw/master/csl-citation.json"} </w:instrText>
+      </w:r>
+      <w:r>
+        <w:fldChar w:fldCharType="separate"/>
+      </w:r>
+      <w:r>
+        <w:rPr>
+          <w:noProof/>
+        </w:rPr>
+        <w:t>(Wickham, 2009)</w:t>
+      </w:r>
+      <w:r>
+        <w:fldChar w:fldCharType="end"/>
+      </w:r>
+      <w:r>
+        <w:t>, version 1.0.0)</w:t>
+      </w:r>
+      <w:r>
+        <w:t xml:space="preserve"> running in the R statistics environment </w:t>
+      </w:r>
+      <w:r>
+        <w:fldChar w:fldCharType="begin"/>
+      </w:r>
+      <w:r>
+        <w:instrText xml:space="preserve"> ADDIN ZOTERO_ITEM CSL_CITATION {"citationID":"2ftunovd94","properties":{"formattedCitation":"(R Development Core Team, 2009)","plainCitation":"(R Development Core Team, 2009)"},"citationItems":[{"id":1629,"uris":["http://zotero.org/users/59249/items/R5JKHWNI"],"uri":["http://zotero.org/users/59249/items/R5JKHWNI"],"itemData":{"id":1629,"type":"article","title":"R: A Language and Environment for Statistical Computing","author":[{"family":"R Development Core Team","given":""}],"issued":{"date-parts":[["2009"]]}}}],"schema":"https://github.com/citation-style-language/schema/raw/master/csl-citation.json"} </w:instrText>
+      </w:r>
+      <w:r>
+        <w:fldChar w:fldCharType="separate"/>
+      </w:r>
+      <w:r>
+        <w:rPr>
+          <w:noProof/>
+        </w:rPr>
+        <w:t>(R Development Core Team, 2009)</w:t>
+      </w:r>
+      <w:r>
+        <w:fldChar w:fldCharType="end"/>
+      </w:r>
+      <w:r>
+        <w:t>, version 3.1.1</w:t>
+      </w:r>
+      <w:r>
+        <w:t>. Data storage and manipulation was done with the Apache Jena software</w:t>
+      </w:r>
+      <w:r>
+        <w:t xml:space="preserve"> (version </w:t>
+      </w:r>
+      <w:r>
+        <w:t>2.11.1</w:t>
+      </w:r>
+      <w:r>
+        <w:t>)</w:t>
+      </w:r>
+      <w:r>
+        <w:t xml:space="preserve"> (</w:t>
+      </w:r>
+      <w:r>
+        <w:t>https://jena.apache.org/</w:t>
+      </w:r>
+      <w:r>
+        <w:t xml:space="preserve">, written by the Apache </w:t>
+      </w:r>
+      <w:proofErr w:type="spellStart"/>
+      <w:r>
+        <w:t>jena</w:t>
+      </w:r>
+      <w:proofErr w:type="spellEnd"/>
+      <w:r>
+        <w:t xml:space="preserve"> team, </w:t>
+      </w:r>
+      <w:r>
+        <w:t>https://jena.apache.org/about_jena/team.html</w:t>
+      </w:r>
+      <w:r>
+        <w:t xml:space="preserve">) and the spin framework </w:t>
+      </w:r>
+      <w:r>
+        <w:t xml:space="preserve">(version 1.4.0) </w:t>
+      </w:r>
+      <w:r>
+        <w:t>(</w:t>
+      </w:r>
+      <w:r>
+        <w:t>http://spinrdf.org/spin.html</w:t>
+      </w:r>
+      <w:r>
+        <w:t xml:space="preserve">, written by </w:t>
+      </w:r>
+      <w:proofErr w:type="spellStart"/>
+      <w:r>
+        <w:t>Holger</w:t>
+      </w:r>
+      <w:proofErr w:type="spellEnd"/>
+      <w:r>
+        <w:t xml:space="preserve"> </w:t>
+      </w:r>
+      <w:proofErr w:type="spellStart"/>
+      <w:r>
+        <w:t>Knublauch</w:t>
+      </w:r>
+      <w:proofErr w:type="spellEnd"/>
+      <w:r>
+        <w:t xml:space="preserve">), supported by the </w:t>
+      </w:r>
+      <w:proofErr w:type="spellStart"/>
+      <w:r>
+        <w:t>Hamcrest</w:t>
+      </w:r>
+      <w:proofErr w:type="spellEnd"/>
+      <w:r>
+        <w:t xml:space="preserve"> Library (version 1.3) and </w:t>
+      </w:r>
+      <w:proofErr w:type="spellStart"/>
+      <w:r>
+        <w:t>JUnit</w:t>
+      </w:r>
+      <w:proofErr w:type="spellEnd"/>
+      <w:r>
+        <w:t xml:space="preserve"> (version 4.11) (credit information for both at </w:t>
+      </w:r>
+      <w:r>
+        <w:t>https://github.com/junit-team/junit/blob/master/acknowledgements.txt</w:t>
+      </w:r>
+      <w:r>
+        <w:t>)</w:t>
+      </w:r>
+      <w:r>
+        <w:t>.</w:t>
+      </w:r>
+      <w:r>
+        <w:t xml:space="preserve"> </w:t>
+      </w:r>
+      <w:r>
+        <w:t xml:space="preserve">Jena and R were linked using the </w:t>
+      </w:r>
+      <w:proofErr w:type="spellStart"/>
+      <w:r>
+        <w:t>rrdf</w:t>
+      </w:r>
+      <w:proofErr w:type="spellEnd"/>
+      <w:r>
+        <w:t xml:space="preserve"> library </w:t>
+      </w:r>
+      <w:r>
+        <w:fldChar w:fldCharType="begin"/>
+      </w:r>
+      <w:r>
+        <w:instrText xml:space="preserve"> ADDIN ZOTERO_ITEM CSL_CITATION {"citationID":"fg4d2vt38","properties":{"formattedCitation":"(Willighagen, 2013)","plainCitation":"(Willighagen, 2013)"},"citationItems":[{"id":3402,"uris":["http://zotero.org/users/59249/items/625ED52C"],"uri":["http://zotero.org/users/59249/items/625ED52C"],"itemData":{"id":3402,"type":"article-journal","title":"Accessing biological data with semantic web technologies","container-title":"Peer J pre-prints","DOI":"10.7287/peerj.preprints.185v1","note":"http://dx.doi.org/10.7287/peerj.preprints.185v1","author":[{"family":"Willighagen","given":"Egon"}],"issued":{"date-parts":[["2013"]]}}}],"schema":"https://github.com/citation-style-language/schema/raw/master/csl-citation.json"} </w:instrText>
+      </w:r>
+      <w:r>
+        <w:fldChar w:fldCharType="separate"/>
+      </w:r>
+      <w:r>
+        <w:rPr>
+          <w:noProof/>
+        </w:rPr>
+        <w:t>(Willighagen, 2013)</w:t>
+      </w:r>
+      <w:r>
+        <w:fldChar w:fldCharType="end"/>
+      </w:r>
+      <w:r>
+        <w:t>, version 2.0.2</w:t>
+      </w:r>
+      <w:r>
+        <w:t xml:space="preserve">. Additional data manipulation used the </w:t>
+      </w:r>
+      <w:proofErr w:type="spellStart"/>
+      <w:r>
+        <w:t>dplyr</w:t>
+      </w:r>
+      <w:proofErr w:type="spellEnd"/>
+      <w:r>
+        <w:t xml:space="preserve"> </w:t>
+      </w:r>
+      <w:r>
+        <w:t xml:space="preserve">(version 0.2.0.99) </w:t>
+      </w:r>
+      <w:r>
+        <w:t xml:space="preserve">and reshape2 </w:t>
+      </w:r>
+      <w:r>
+        <w:t xml:space="preserve">(version 1.4) </w:t>
+      </w:r>
+      <w:r>
+        <w:t>R libraries, both written by Hadley Wickham.</w:t>
+      </w:r>
+    </w:p>
+    <w:p>
+      <w:pPr>
+        <w:widowControl w:val="0"/>
+      </w:pPr>
     </w:p>
     <w:p>
       <w:pPr>
@@ -12237,7 +12237,7 @@
 </file>
 
 <file path=customXml/itemProps1.xml><?xml version="1.0" encoding="utf-8"?>
-<ds:datastoreItem xmlns:ds="http://schemas.openxmlformats.org/officeDocument/2006/customXml" ds:itemID="{B4924C98-D44D-1548-A027-597A7690B79F}">
+<ds:datastoreItem xmlns:ds="http://schemas.openxmlformats.org/officeDocument/2006/customXml" ds:itemID="{B07B162F-2F2D-9845-BECF-4B4E21402C21}">
   <ds:schemaRefs>
     <ds:schemaRef ds:uri="http://schemas.openxmlformats.org/officeDocument/2006/bibliography"/>
   </ds:schemaRefs>

</xml_diff>